<commit_message>
Config BD et peaufinage projet
Configuration de la base de données que nous avons dockerisé toujours grâce à une image postgres 15, écriture des principales terminaisons, migration des donénes  et création de la BD...
</commit_message>
<xml_diff>
--- a/documentation_technique_devolution_test.docx
+++ b/documentation_technique_devolution_test.docx
@@ -16,25 +16,13 @@
       </w:r>
     </w:p>
     <w:p>
-      <w:proofErr w:type="gramStart"/>
-      <w:r>
-        <w:t>keycloak:</w:t>
-      </w:r>
-      <w:proofErr w:type="gramEnd"/>
-      <w:r>
-        <w:t>24.0.1</w:t>
+      <w:r>
+        <w:t>keycloak:24.0.1</w:t>
       </w:r>
     </w:p>
     <w:p>
-      <w:proofErr w:type="spellStart"/>
-      <w:proofErr w:type="gramStart"/>
-      <w:r>
-        <w:t>postgres</w:t>
-      </w:r>
-      <w:proofErr w:type="spellEnd"/>
-      <w:proofErr w:type="gramEnd"/>
-      <w:r>
-        <w:t xml:space="preserve"> 15</w:t>
+      <w:r>
+        <w:t>postgres 15</w:t>
       </w:r>
     </w:p>
     <w:p>
@@ -52,16 +40,8 @@
         <w:rPr>
           <w:lang w:val="fr-FR"/>
         </w:rPr>
-        <w:t xml:space="preserve">Installation et configuration de </w:t>
-      </w:r>
-      <w:proofErr w:type="spellStart"/>
-      <w:r>
-        <w:rPr>
-          <w:lang w:val="fr-FR"/>
-        </w:rPr>
-        <w:t>keycloack</w:t>
-      </w:r>
-      <w:proofErr w:type="spellEnd"/>
+        <w:t>Installation et configuration de keycloack</w:t>
+      </w:r>
     </w:p>
     <w:p>
       <w:pPr>
@@ -110,35 +90,7 @@
         <w:rPr>
           <w:lang w:val="fr-FR"/>
         </w:rPr>
-        <w:t xml:space="preserve">avec des images de </w:t>
-      </w:r>
-      <w:proofErr w:type="spellStart"/>
-      <w:r>
-        <w:rPr>
-          <w:lang w:val="fr-FR"/>
-        </w:rPr>
-        <w:t>keycloack</w:t>
-      </w:r>
-      <w:proofErr w:type="spellEnd"/>
-      <w:r>
-        <w:rPr>
-          <w:lang w:val="fr-FR"/>
-        </w:rPr>
-        <w:t xml:space="preserve"> 24.0.1 et </w:t>
-      </w:r>
-      <w:proofErr w:type="spellStart"/>
-      <w:r>
-        <w:rPr>
-          <w:lang w:val="fr-FR"/>
-        </w:rPr>
-        <w:t>postgres</w:t>
-      </w:r>
-      <w:proofErr w:type="spellEnd"/>
-      <w:r>
-        <w:rPr>
-          <w:lang w:val="fr-FR"/>
-        </w:rPr>
-        <w:t xml:space="preserve"> 15, </w:t>
+        <w:t xml:space="preserve">avec des images de keycloack 24.0.1 et postgres 15, </w:t>
       </w:r>
       <w:r>
         <w:rPr>
@@ -158,18 +110,8 @@
           <w:bCs/>
           <w:lang w:val="fr-FR"/>
         </w:rPr>
-        <w:t>docker-</w:t>
-      </w:r>
-      <w:proofErr w:type="spellStart"/>
-      <w:r>
-        <w:rPr>
-          <w:b/>
-          <w:bCs/>
-          <w:lang w:val="fr-FR"/>
-        </w:rPr>
-        <w:t>compose.yml</w:t>
-      </w:r>
-      <w:proofErr w:type="spellEnd"/>
+        <w:t>docker-compose.yml</w:t>
+      </w:r>
       <w:r>
         <w:rPr>
           <w:lang w:val="fr-FR"/>
@@ -190,36 +132,36 @@
           <w:lang w:val="fr-FR"/>
         </w:rPr>
       </w:pPr>
-      <w:proofErr w:type="spellStart"/>
-      <w:proofErr w:type="gramStart"/>
-      <w:r>
-        <w:rPr>
-          <w:lang w:val="fr-FR"/>
-        </w:rPr>
-        <w:t>gdanielcedric</w:t>
-      </w:r>
-      <w:proofErr w:type="spellEnd"/>
-      <w:proofErr w:type="gramEnd"/>
-      <w:r>
-        <w:rPr>
-          <w:lang w:val="fr-FR"/>
-        </w:rPr>
-        <w:t xml:space="preserve"> : </w:t>
-      </w:r>
-      <w:r>
-        <w:rPr>
-          <w:lang w:val="fr-FR"/>
-        </w:rPr>
-        <w:t>P@ssword</w:t>
-      </w:r>
-      <w:proofErr w:type="gramStart"/>
-      <w:r>
-        <w:rPr>
-          <w:lang w:val="fr-FR"/>
-        </w:rPr>
-        <w:t>2025!</w:t>
-      </w:r>
-      <w:proofErr w:type="gramEnd"/>
+      <w:r>
+        <w:rPr>
+          <w:lang w:val="fr-FR"/>
+        </w:rPr>
+        <w:t xml:space="preserve">gdanielcedric : </w:t>
+      </w:r>
+      <w:r>
+        <w:rPr>
+          <w:lang w:val="fr-FR"/>
+        </w:rPr>
+        <w:t>P@ssword2025!</w:t>
+      </w:r>
+    </w:p>
+    <w:p>
+      <w:pPr>
+        <w:pStyle w:val="Paragraphedeliste"/>
+        <w:numPr>
+          <w:ilvl w:val="0"/>
+          <w:numId w:val="1"/>
+        </w:numPr>
+        <w:rPr>
+          <w:lang w:val="fr-FR"/>
+        </w:rPr>
+      </w:pPr>
+      <w:r>
+        <w:rPr>
+          <w:lang w:val="fr-FR"/>
+        </w:rPr>
+        <w:t>Migration et création de la base de données</w:t>
+      </w:r>
     </w:p>
     <w:sectPr>
       <w:pgSz w:w="11906" w:h="16838"/>
@@ -931,6 +873,7 @@
   <w:style w:type="character" w:default="1" w:styleId="Policepardfaut">
     <w:name w:val="Default Paragraph Font"/>
     <w:uiPriority w:val="1"/>
+    <w:semiHidden/>
     <w:unhideWhenUsed/>
   </w:style>
   <w:style w:type="table" w:default="1" w:styleId="TableauNormal">

</xml_diff>